<commit_message>
Change is optional, Games are in same box
</commit_message>
<xml_diff>
--- a/Iteration 2/Use Cases/PlayGame.docx
+++ b/Iteration 2/Use Cases/PlayGame.docx
@@ -1,6 +1,6 @@
 
 <file path=word/document.xml><?xml version="1.0" encoding="utf-8"?>
-<w:document xmlns:wpc="http://schemas.microsoft.com/office/word/2010/wordprocessingCanvas" xmlns:mo="http://schemas.microsoft.com/office/mac/office/2008/main" xmlns:mc="http://schemas.openxmlformats.org/markup-compatibility/2006" xmlns:mv="urn:schemas-microsoft-com:mac:vml" xmlns:o="urn:schemas-microsoft-com:office:office" xmlns:r="http://schemas.openxmlformats.org/officeDocument/2006/relationships" xmlns:m="http://schemas.openxmlformats.org/officeDocument/2006/math" xmlns:v="urn:schemas-microsoft-com:vml" xmlns:wp14="http://schemas.microsoft.com/office/word/2010/wordprocessingDrawing" xmlns:wp="http://schemas.openxmlformats.org/drawingml/2006/wordprocessingDrawing" xmlns:w10="urn:schemas-microsoft-com:office:word" xmlns:w="http://schemas.openxmlformats.org/wordprocessingml/2006/main" xmlns:w14="http://schemas.microsoft.com/office/word/2010/wordml" xmlns:w15="http://schemas.microsoft.com/office/word/2012/wordml" xmlns:wpg="http://schemas.microsoft.com/office/word/2010/wordprocessingGroup" xmlns:wpi="http://schemas.microsoft.com/office/word/2010/wordprocessingInk" xmlns:wne="http://schemas.microsoft.com/office/word/2006/wordml" xmlns:wps="http://schemas.microsoft.com/office/word/2010/wordprocessingShape" mc:Ignorable="w14 w15 wp14">
+<w:document xmlns:wpc="http://schemas.microsoft.com/office/word/2010/wordprocessingCanvas" xmlns:cx="http://schemas.microsoft.com/office/drawing/2014/chartex" xmlns:cx1="http://schemas.microsoft.com/office/drawing/2015/9/8/chartex" xmlns:cx2="http://schemas.microsoft.com/office/drawing/2015/10/21/chartex" xmlns:cx3="http://schemas.microsoft.com/office/drawing/2016/5/9/chartex" xmlns:cx4="http://schemas.microsoft.com/office/drawing/2016/5/10/chartex" xmlns:cx5="http://schemas.microsoft.com/office/drawing/2016/5/11/chartex" xmlns:cx6="http://schemas.microsoft.com/office/drawing/2016/5/12/chartex" xmlns:cx7="http://schemas.microsoft.com/office/drawing/2016/5/13/chartex" xmlns:cx8="http://schemas.microsoft.com/office/drawing/2016/5/14/chartex" xmlns:mc="http://schemas.openxmlformats.org/markup-compatibility/2006" xmlns:aink="http://schemas.microsoft.com/office/drawing/2016/ink" xmlns:o="urn:schemas-microsoft-com:office:office" xmlns:r="http://schemas.openxmlformats.org/officeDocument/2006/relationships" xmlns:m="http://schemas.openxmlformats.org/officeDocument/2006/math" xmlns:v="urn:schemas-microsoft-com:vml" xmlns:wp14="http://schemas.microsoft.com/office/word/2010/wordprocessingDrawing" xmlns:wp="http://schemas.openxmlformats.org/drawingml/2006/wordprocessingDrawing" xmlns:w10="urn:schemas-microsoft-com:office:word" xmlns:w="http://schemas.openxmlformats.org/wordprocessingml/2006/main" xmlns:w14="http://schemas.microsoft.com/office/word/2010/wordml" xmlns:w15="http://schemas.microsoft.com/office/word/2012/wordml" xmlns:w16se="http://schemas.microsoft.com/office/word/2015/wordml/symex" xmlns:wpg="http://schemas.microsoft.com/office/word/2010/wordprocessingGroup" xmlns:wpi="http://schemas.microsoft.com/office/word/2010/wordprocessingInk" xmlns:wne="http://schemas.microsoft.com/office/word/2006/wordml" xmlns:wps="http://schemas.microsoft.com/office/word/2010/wordprocessingShape" mc:Ignorable="w14 w15 w16se wp14">
   <w:body>
     <w:p>
       <w:r>
@@ -35,7 +35,31 @@
         <w:t>The goal of this use case is to play the spelling game</w:t>
       </w:r>
       <w:r>
-        <w:t>. The user drags letters into slots to spell a word that describes a picture shown.</w:t>
+        <w:t xml:space="preserve">. </w:t>
+      </w:r>
+      <w:r>
+        <w:t xml:space="preserve">Letters of the alphabet, a picture, and a number of spaces is shown. </w:t>
+      </w:r>
+      <w:r>
+        <w:t>The user drags letters into</w:t>
+      </w:r>
+      <w:r>
+        <w:t xml:space="preserve"> the</w:t>
+      </w:r>
+      <w:r>
+        <w:t xml:space="preserve"> slots to spell </w:t>
+      </w:r>
+      <w:r>
+        <w:t>the</w:t>
+      </w:r>
+      <w:r>
+        <w:t xml:space="preserve"> word that describes </w:t>
+      </w:r>
+      <w:r>
+        <w:t>the</w:t>
+      </w:r>
+      <w:r>
+        <w:t xml:space="preserve"> picture shown.</w:t>
       </w:r>
     </w:p>
     <w:p>
@@ -77,12 +101,12 @@
     </w:p>
     <w:p>
       <w:r>
-        <w:t>Program is on the spelling game screen.</w:t>
-      </w:r>
-    </w:p>
-    <w:p>
-      <w:r>
-        <w:t>Student profile has been created and selected in student screen.</w:t>
+        <w:t>Student profile has been created. (See “Change Student”)</w:t>
+      </w:r>
+    </w:p>
+    <w:p>
+      <w:r>
+        <w:t>A Student has been selected on the student screen and the program is on the spelling game screen. (See “Start Game”)</w:t>
       </w:r>
     </w:p>
     <w:p>
@@ -126,10 +150,8 @@
       <w:bookmarkEnd w:id="16"/>
       <w:bookmarkEnd w:id="17"/>
       <w:r>
-        <w:t>A student plays the game until it ends after 10 words.</w:t>
-      </w:r>
-      <w:bookmarkStart w:id="18" w:name="_GoBack"/>
-      <w:bookmarkEnd w:id="18"/>
+        <w:t>The home page is launched with a list of user’s settlement reports and actions</w:t>
+      </w:r>
     </w:p>
     <w:p>
       <w:pPr>
@@ -231,107 +253,107 @@
       <w:pPr>
         <w:pStyle w:val="Heading2"/>
       </w:pPr>
-      <w:bookmarkStart w:id="19" w:name="_Toc423410241"/>
-      <w:bookmarkStart w:id="20" w:name="_Toc425054507"/>
-      <w:bookmarkStart w:id="21" w:name="_Toc1530452"/>
-      <w:bookmarkStart w:id="22" w:name="_Toc260998732"/>
-      <w:bookmarkStart w:id="23" w:name="_Toc441067746"/>
+      <w:bookmarkStart w:id="18" w:name="_Toc423410241"/>
+      <w:bookmarkStart w:id="19" w:name="_Toc425054507"/>
+      <w:bookmarkStart w:id="20" w:name="_Toc1530452"/>
+      <w:bookmarkStart w:id="21" w:name="_Toc260998732"/>
+      <w:bookmarkStart w:id="22" w:name="_Toc441067746"/>
       <w:r>
         <w:t>Alternative Flows</w:t>
       </w:r>
+      <w:bookmarkEnd w:id="18"/>
       <w:bookmarkEnd w:id="19"/>
       <w:bookmarkEnd w:id="20"/>
       <w:bookmarkEnd w:id="21"/>
       <w:bookmarkEnd w:id="22"/>
+    </w:p>
+    <w:p>
+      <w:pPr>
+        <w:ind w:left="360"/>
+      </w:pPr>
+      <w:bookmarkStart w:id="23" w:name="_Toc260998735"/>
+      <w:bookmarkStart w:id="24" w:name="_Toc441067747"/>
+      <w:bookmarkStart w:id="25" w:name="_Toc423410251"/>
+      <w:bookmarkStart w:id="26" w:name="_Toc425054510"/>
+      <w:bookmarkStart w:id="27" w:name="_Toc1530456"/>
+      <w:r>
+        <w:t>None</w:t>
+      </w:r>
+    </w:p>
+    <w:p>
+      <w:pPr>
+        <w:pStyle w:val="Heading2"/>
+      </w:pPr>
+      <w:r>
+        <w:t>Exception Flows</w:t>
+      </w:r>
       <w:bookmarkEnd w:id="23"/>
+      <w:bookmarkEnd w:id="24"/>
     </w:p>
     <w:p>
       <w:pPr>
         <w:ind w:left="360"/>
       </w:pPr>
-      <w:bookmarkStart w:id="24" w:name="_Toc260998735"/>
-      <w:bookmarkStart w:id="25" w:name="_Toc441067747"/>
-      <w:bookmarkStart w:id="26" w:name="_Toc423410251"/>
-      <w:bookmarkStart w:id="27" w:name="_Toc425054510"/>
-      <w:bookmarkStart w:id="28" w:name="_Toc1530456"/>
       <w:r>
         <w:t>None</w:t>
       </w:r>
     </w:p>
     <w:p>
       <w:pPr>
-        <w:pStyle w:val="Heading2"/>
-      </w:pPr>
-      <w:r>
-        <w:t>Exception Flows</w:t>
-      </w:r>
-      <w:bookmarkEnd w:id="24"/>
+        <w:pStyle w:val="Heading1"/>
+      </w:pPr>
+      <w:r>
+        <w:t>Additional Detail</w:t>
+      </w:r>
+    </w:p>
+    <w:p>
+      <w:pPr>
+        <w:ind w:left="360"/>
+      </w:pPr>
+      <w:r>
+        <w:t>Appendices below.</w:t>
+      </w:r>
+    </w:p>
+    <w:p>
+      <w:pPr>
+        <w:pStyle w:val="Heading1"/>
+      </w:pPr>
+      <w:bookmarkStart w:id="28" w:name="_Toc260998738"/>
+      <w:bookmarkStart w:id="29" w:name="_Toc441067748"/>
+      <w:r>
+        <w:t>Requirements</w:t>
+      </w:r>
       <w:bookmarkEnd w:id="25"/>
-    </w:p>
-    <w:p>
-      <w:pPr>
-        <w:ind w:left="360"/>
-      </w:pPr>
-      <w:r>
-        <w:t>None</w:t>
-      </w:r>
-    </w:p>
-    <w:p>
-      <w:pPr>
-        <w:pStyle w:val="Heading1"/>
-      </w:pPr>
-      <w:r>
-        <w:t>Additional Detail</w:t>
-      </w:r>
-    </w:p>
-    <w:p>
-      <w:pPr>
-        <w:ind w:left="360"/>
-      </w:pPr>
-      <w:r>
-        <w:t>None</w:t>
-      </w:r>
-    </w:p>
-    <w:p>
-      <w:pPr>
-        <w:pStyle w:val="Heading1"/>
-      </w:pPr>
-      <w:bookmarkStart w:id="29" w:name="_Toc260998738"/>
-      <w:bookmarkStart w:id="30" w:name="_Toc441067748"/>
-      <w:r>
-        <w:t>Requirements</w:t>
-      </w:r>
       <w:bookmarkEnd w:id="26"/>
       <w:bookmarkEnd w:id="27"/>
       <w:bookmarkEnd w:id="28"/>
       <w:bookmarkEnd w:id="29"/>
+    </w:p>
+    <w:p>
+      <w:pPr>
+        <w:ind w:left="360"/>
+      </w:pPr>
+      <w:r>
+        <w:t>None</w:t>
+      </w:r>
+    </w:p>
+    <w:p>
+      <w:pPr>
+        <w:pStyle w:val="Heading1"/>
+      </w:pPr>
+      <w:bookmarkStart w:id="30" w:name="_Toc423410255"/>
+      <w:bookmarkStart w:id="31" w:name="_Toc425054514"/>
+      <w:bookmarkStart w:id="32" w:name="_Toc1530460"/>
+      <w:bookmarkStart w:id="33" w:name="_Toc260998749"/>
+      <w:bookmarkStart w:id="34" w:name="_Toc441067754"/>
+      <w:r>
+        <w:t>Post-conditions</w:t>
+      </w:r>
       <w:bookmarkEnd w:id="30"/>
-    </w:p>
-    <w:p>
-      <w:pPr>
-        <w:ind w:left="360"/>
-      </w:pPr>
-      <w:r>
-        <w:t>None</w:t>
-      </w:r>
-    </w:p>
-    <w:p>
-      <w:pPr>
-        <w:pStyle w:val="Heading1"/>
-      </w:pPr>
-      <w:bookmarkStart w:id="31" w:name="_Toc423410255"/>
-      <w:bookmarkStart w:id="32" w:name="_Toc425054514"/>
-      <w:bookmarkStart w:id="33" w:name="_Toc1530460"/>
-      <w:bookmarkStart w:id="34" w:name="_Toc260998749"/>
-      <w:bookmarkStart w:id="35" w:name="_Toc441067754"/>
-      <w:r>
-        <w:t>Post-conditions</w:t>
-      </w:r>
       <w:bookmarkEnd w:id="31"/>
       <w:bookmarkEnd w:id="32"/>
       <w:bookmarkEnd w:id="33"/>
       <w:bookmarkEnd w:id="34"/>
-      <w:bookmarkEnd w:id="35"/>
     </w:p>
     <w:p>
       <w:pPr>
@@ -351,75 +373,174 @@
           <w:i w:val="0"/>
           <w:iCs w:val="0"/>
         </w:rPr>
-        <w:t>The system has stored a history of the game played, which is linked to the current student.</w:t>
+        <w:t xml:space="preserve">The system has stored a history of the game played, which is linked to the </w:t>
+      </w:r>
+      <w:r>
+        <w:rPr>
+          <w:rStyle w:val="Emphasis"/>
+          <w:i w:val="0"/>
+          <w:iCs w:val="0"/>
+        </w:rPr>
+        <w:t>selected</w:t>
+      </w:r>
+      <w:r>
+        <w:rPr>
+          <w:rStyle w:val="Emphasis"/>
+          <w:i w:val="0"/>
+          <w:iCs w:val="0"/>
+        </w:rPr>
+        <w:t xml:space="preserve"> student.</w:t>
       </w:r>
     </w:p>
     <w:p>
       <w:pPr>
         <w:pStyle w:val="Heading1"/>
       </w:pPr>
-      <w:bookmarkStart w:id="36" w:name="_Toc260998754"/>
-      <w:bookmarkStart w:id="37" w:name="_Toc441067755"/>
-      <w:bookmarkStart w:id="38" w:name="_Toc260998757"/>
-      <w:r>
+      <w:bookmarkStart w:id="35" w:name="_Toc260998754"/>
+      <w:bookmarkStart w:id="36" w:name="_Toc441067755"/>
+      <w:bookmarkStart w:id="37" w:name="_Toc260998757"/>
+      <w:r>
+        <w:lastRenderedPageBreak/>
         <w:t>Notes &amp; Open Issues</w:t>
       </w:r>
+      <w:bookmarkEnd w:id="35"/>
       <w:bookmarkEnd w:id="36"/>
+    </w:p>
+    <w:p>
+      <w:pPr>
+        <w:ind w:left="360"/>
+      </w:pPr>
+      <w:r>
+        <w:t>None</w:t>
+      </w:r>
+    </w:p>
+    <w:p>
+      <w:pPr>
+        <w:pStyle w:val="Heading1"/>
+      </w:pPr>
+      <w:bookmarkStart w:id="38" w:name="_Toc260998755"/>
+      <w:bookmarkStart w:id="39" w:name="_Toc441067756"/>
       <w:bookmarkEnd w:id="37"/>
-    </w:p>
-    <w:p>
-      <w:pPr>
-        <w:ind w:left="360"/>
-      </w:pPr>
-      <w:r>
-        <w:lastRenderedPageBreak/>
-        <w:t>None</w:t>
-      </w:r>
-    </w:p>
-    <w:p>
-      <w:pPr>
-        <w:pStyle w:val="Heading1"/>
-      </w:pPr>
-      <w:bookmarkStart w:id="39" w:name="_Toc260998755"/>
-      <w:bookmarkStart w:id="40" w:name="_Toc441067756"/>
+      <w:r>
+        <w:t>Out of Scope (Future Functionality)</w:t>
+      </w:r>
       <w:bookmarkEnd w:id="38"/>
-      <w:r>
-        <w:t>Out of Scope (Future Functionality)</w:t>
-      </w:r>
       <w:bookmarkEnd w:id="39"/>
+    </w:p>
+    <w:p>
+      <w:pPr>
+        <w:pStyle w:val="Heading2"/>
+      </w:pPr>
+      <w:r>
+        <w:t>Animations and Sounds</w:t>
+      </w:r>
+    </w:p>
+    <w:p>
+      <w:r>
+        <w:t>A</w:t>
+      </w:r>
+      <w:r>
+        <w:t>nima</w:t>
+      </w:r>
+      <w:r>
+        <w:t>tions and sounds will play during the game when a letter is placed and completed.</w:t>
+      </w:r>
+    </w:p>
+    <w:p>
+      <w:pPr>
+        <w:pStyle w:val="Heading2"/>
+      </w:pPr>
+      <w:r>
+        <w:t>Choose Language</w:t>
+      </w:r>
+    </w:p>
+    <w:p>
+      <w:r>
+        <w:t>A</w:t>
+      </w:r>
+      <w:r>
+        <w:t>bility to choose the language used between English and Hmong</w:t>
+      </w:r>
+      <w:r>
+        <w:t>.</w:t>
+      </w:r>
+    </w:p>
+    <w:p>
+      <w:pPr>
+        <w:pStyle w:val="Heading2"/>
+      </w:pPr>
+      <w:r>
+        <w:t>Difficulty Levels</w:t>
+      </w:r>
+    </w:p>
+    <w:p>
+      <w:r>
+        <w:t>H</w:t>
+      </w:r>
+      <w:r>
+        <w:t xml:space="preserve">ave different levels </w:t>
+      </w:r>
+      <w:r>
+        <w:t>of difficulty in terms of</w:t>
+      </w:r>
+      <w:r>
+        <w:t xml:space="preserve"> the words</w:t>
+      </w:r>
+      <w:r>
+        <w:t xml:space="preserve"> the student is asked to spell.</w:t>
+      </w:r>
+    </w:p>
+    <w:p>
+      <w:pPr>
+        <w:pStyle w:val="Heading2"/>
+      </w:pPr>
+      <w:r>
+        <w:t>Timed mode</w:t>
+      </w:r>
+    </w:p>
+    <w:p>
+      <w:r>
+        <w:t>An optional</w:t>
+      </w:r>
+      <w:r>
+        <w:t xml:space="preserve"> timed mode that will end the game after some amount of time.</w:t>
+      </w:r>
+    </w:p>
+    <w:p>
+      <w:pPr>
+        <w:pStyle w:val="Heading2"/>
+      </w:pPr>
+      <w:r>
+        <w:t>Additional Games</w:t>
+      </w:r>
+    </w:p>
+    <w:p>
+      <w:r>
+        <w:t>Include additional</w:t>
+      </w:r>
+      <w:r>
+        <w:t xml:space="preserve"> </w:t>
+      </w:r>
+      <w:bookmarkStart w:id="40" w:name="_GoBack"/>
       <w:bookmarkEnd w:id="40"/>
-    </w:p>
-    <w:p>
-      <w:pPr>
-        <w:pStyle w:val="Heading3"/>
-      </w:pPr>
-      <w:r>
-        <w:t>More Games</w:t>
-      </w:r>
-    </w:p>
-    <w:p>
-      <w:r>
-        <w:t>Future installments of games would require this Use Case to be further specified and/or expanded.</w:t>
+      <w:r>
+        <w:t xml:space="preserve">games </w:t>
+      </w:r>
+      <w:r>
+        <w:t>that would further the goal of teaching phonics to</w:t>
       </w:r>
       <w:r>
         <w:t xml:space="preserve"> </w:t>
       </w:r>
-    </w:p>
-    <w:p>
-      <w:pPr>
-        <w:pStyle w:val="Heading3"/>
-      </w:pPr>
-      <w:r>
-        <w:t>Timer</w:t>
-      </w:r>
-    </w:p>
-    <w:p>
-      <w:r>
-        <w:t>A timer could be added permanently or optionally to encourage students to progress.</w:t>
-      </w:r>
-      <w:r>
-        <w:t xml:space="preserve"> </w:t>
-      </w:r>
+      <w:r>
+        <w:t>a student</w:t>
+      </w:r>
+      <w:r>
+        <w:t>.</w:t>
+      </w:r>
+    </w:p>
+    <w:p/>
+    <w:p>
       <w:r>
         <w:br w:type="page"/>
       </w:r>
@@ -450,6 +571,9 @@
     <w:p>
       <w:r>
         <w:t>Play Game:</w:t>
+      </w:r>
+      <w:r>
+        <w:t xml:space="preserve"> Data Definition</w:t>
       </w:r>
     </w:p>
     <w:tbl>
@@ -896,7 +1020,64 @@
       </w:r>
     </w:p>
     <w:p/>
-    <w:p/>
+    <w:p>
+      <w:r>
+        <w:t>P</w:t>
+      </w:r>
+      <w:r>
+        <w:t>lay Game: UI Prototype</w:t>
+      </w:r>
+    </w:p>
+    <w:p>
+      <w:r>
+        <w:rPr>
+          <w:noProof/>
+        </w:rPr>
+        <w:drawing>
+          <wp:inline distT="0" distB="0" distL="0" distR="0" wp14:anchorId="1A9F38C0" wp14:editId="5D1588A1">
+            <wp:extent cx="5943600" cy="4009390"/>
+            <wp:effectExtent l="0" t="0" r="0" b="0"/>
+            <wp:docPr id="6" name="Content Placeholder 5"/>
+            <wp:cNvGraphicFramePr>
+              <a:graphicFrameLocks xmlns:a="http://schemas.openxmlformats.org/drawingml/2006/main" noGrp="1" noChangeAspect="1"/>
+            </wp:cNvGraphicFramePr>
+            <a:graphic xmlns:a="http://schemas.openxmlformats.org/drawingml/2006/main">
+              <a:graphicData uri="http://schemas.openxmlformats.org/drawingml/2006/picture">
+                <pic:pic xmlns:pic="http://schemas.openxmlformats.org/drawingml/2006/picture">
+                  <pic:nvPicPr>
+                    <pic:cNvPr id="6" name="Content Placeholder 5"/>
+                    <pic:cNvPicPr>
+                      <a:picLocks noGrp="1" noChangeAspect="1"/>
+                    </pic:cNvPicPr>
+                  </pic:nvPicPr>
+                  <pic:blipFill>
+                    <a:blip r:embed="rId7">
+                      <a:extLst>
+                        <a:ext uri="{28A0092B-C50C-407E-A947-70E740481C1C}">
+                          <a14:useLocalDpi xmlns:a14="http://schemas.microsoft.com/office/drawing/2010/main" val="0"/>
+                        </a:ext>
+                      </a:extLst>
+                    </a:blip>
+                    <a:stretch>
+                      <a:fillRect/>
+                    </a:stretch>
+                  </pic:blipFill>
+                  <pic:spPr>
+                    <a:xfrm>
+                      <a:off x="0" y="0"/>
+                      <a:ext cx="5943600" cy="4009390"/>
+                    </a:xfrm>
+                    <a:prstGeom prst="rect">
+                      <a:avLst/>
+                    </a:prstGeom>
+                  </pic:spPr>
+                </pic:pic>
+              </a:graphicData>
+            </a:graphic>
+          </wp:inline>
+        </w:drawing>
+      </w:r>
+    </w:p>
     <w:p>
       <w:r>
         <w:br w:type="page"/>
@@ -916,9 +1097,74 @@
       </w:r>
     </w:p>
     <w:p/>
-    <w:p/>
+    <w:p>
+      <w:r>
+        <w:t>Play Game:</w:t>
+      </w:r>
+      <w:r>
+        <w:t xml:space="preserve"> </w:t>
+      </w:r>
+      <w:r>
+        <w:t>State Machine</w:t>
+      </w:r>
+    </w:p>
+    <w:p>
+      <w:r>
+        <w:rPr>
+          <w:noProof/>
+        </w:rPr>
+        <w:drawing>
+          <wp:inline distT="0" distB="0" distL="0" distR="0" wp14:anchorId="3914C2B6" wp14:editId="684D7884">
+            <wp:extent cx="2390775" cy="2867025"/>
+            <wp:effectExtent l="0" t="0" r="9525" b="9525"/>
+            <wp:docPr id="2" name="Picture 2" descr="C:\Users\anon\AppData\Local\Microsoft\Windows\INetCache\Content.Word\Play Game State Machine.png"/>
+            <wp:cNvGraphicFramePr>
+              <a:graphicFrameLocks xmlns:a="http://schemas.openxmlformats.org/drawingml/2006/main" noChangeAspect="1"/>
+            </wp:cNvGraphicFramePr>
+            <a:graphic xmlns:a="http://schemas.openxmlformats.org/drawingml/2006/main">
+              <a:graphicData uri="http://schemas.openxmlformats.org/drawingml/2006/picture">
+                <pic:pic xmlns:pic="http://schemas.openxmlformats.org/drawingml/2006/picture">
+                  <pic:nvPicPr>
+                    <pic:cNvPr id="0" name="Picture 1" descr="C:\Users\anon\AppData\Local\Microsoft\Windows\INetCache\Content.Word\Play Game State Machine.png"/>
+                    <pic:cNvPicPr>
+                      <a:picLocks noChangeAspect="1" noChangeArrowheads="1"/>
+                    </pic:cNvPicPr>
+                  </pic:nvPicPr>
+                  <pic:blipFill>
+                    <a:blip r:embed="rId8">
+                      <a:extLst>
+                        <a:ext uri="{28A0092B-C50C-407E-A947-70E740481C1C}">
+                          <a14:useLocalDpi xmlns:a14="http://schemas.microsoft.com/office/drawing/2010/main" val="0"/>
+                        </a:ext>
+                      </a:extLst>
+                    </a:blip>
+                    <a:srcRect/>
+                    <a:stretch>
+                      <a:fillRect/>
+                    </a:stretch>
+                  </pic:blipFill>
+                  <pic:spPr bwMode="auto">
+                    <a:xfrm>
+                      <a:off x="0" y="0"/>
+                      <a:ext cx="2390775" cy="2867025"/>
+                    </a:xfrm>
+                    <a:prstGeom prst="rect">
+                      <a:avLst/>
+                    </a:prstGeom>
+                    <a:noFill/>
+                    <a:ln>
+                      <a:noFill/>
+                    </a:ln>
+                  </pic:spPr>
+                </pic:pic>
+              </a:graphicData>
+            </a:graphic>
+          </wp:inline>
+        </w:drawing>
+      </w:r>
+    </w:p>
     <w:sectPr>
-      <w:headerReference w:type="default" r:id="rId7"/>
+      <w:headerReference w:type="default" r:id="rId9"/>
       <w:pgSz w:w="12240" w:h="15840"/>
       <w:pgMar w:top="1440" w:right="1440" w:bottom="1440" w:left="1440" w:header="720" w:footer="720" w:gutter="0"/>
       <w:cols w:space="720"/>
@@ -929,7 +1175,7 @@
 </file>
 
 <file path=word/endnotes.xml><?xml version="1.0" encoding="utf-8"?>
-<w:endnotes xmlns:wpc="http://schemas.microsoft.com/office/word/2010/wordprocessingCanvas" xmlns:mo="http://schemas.microsoft.com/office/mac/office/2008/main" xmlns:mc="http://schemas.openxmlformats.org/markup-compatibility/2006" xmlns:mv="urn:schemas-microsoft-com:mac:vml" xmlns:o="urn:schemas-microsoft-com:office:office" xmlns:r="http://schemas.openxmlformats.org/officeDocument/2006/relationships" xmlns:m="http://schemas.openxmlformats.org/officeDocument/2006/math" xmlns:v="urn:schemas-microsoft-com:vml" xmlns:wp14="http://schemas.microsoft.com/office/word/2010/wordprocessingDrawing" xmlns:wp="http://schemas.openxmlformats.org/drawingml/2006/wordprocessingDrawing" xmlns:w10="urn:schemas-microsoft-com:office:word" xmlns:w="http://schemas.openxmlformats.org/wordprocessingml/2006/main" xmlns:w14="http://schemas.microsoft.com/office/word/2010/wordml" xmlns:w15="http://schemas.microsoft.com/office/word/2012/wordml" xmlns:wpg="http://schemas.microsoft.com/office/word/2010/wordprocessingGroup" xmlns:wpi="http://schemas.microsoft.com/office/word/2010/wordprocessingInk" xmlns:wne="http://schemas.microsoft.com/office/word/2006/wordml" xmlns:wps="http://schemas.microsoft.com/office/word/2010/wordprocessingShape" mc:Ignorable="w14 w15 wp14">
+<w:endnotes xmlns:wpc="http://schemas.microsoft.com/office/word/2010/wordprocessingCanvas" xmlns:cx="http://schemas.microsoft.com/office/drawing/2014/chartex" xmlns:cx1="http://schemas.microsoft.com/office/drawing/2015/9/8/chartex" xmlns:cx2="http://schemas.microsoft.com/office/drawing/2015/10/21/chartex" xmlns:cx3="http://schemas.microsoft.com/office/drawing/2016/5/9/chartex" xmlns:cx4="http://schemas.microsoft.com/office/drawing/2016/5/10/chartex" xmlns:cx5="http://schemas.microsoft.com/office/drawing/2016/5/11/chartex" xmlns:cx6="http://schemas.microsoft.com/office/drawing/2016/5/12/chartex" xmlns:cx7="http://schemas.microsoft.com/office/drawing/2016/5/13/chartex" xmlns:cx8="http://schemas.microsoft.com/office/drawing/2016/5/14/chartex" xmlns:mc="http://schemas.openxmlformats.org/markup-compatibility/2006" xmlns:aink="http://schemas.microsoft.com/office/drawing/2016/ink" xmlns:o="urn:schemas-microsoft-com:office:office" xmlns:r="http://schemas.openxmlformats.org/officeDocument/2006/relationships" xmlns:m="http://schemas.openxmlformats.org/officeDocument/2006/math" xmlns:v="urn:schemas-microsoft-com:vml" xmlns:wp14="http://schemas.microsoft.com/office/word/2010/wordprocessingDrawing" xmlns:wp="http://schemas.openxmlformats.org/drawingml/2006/wordprocessingDrawing" xmlns:w10="urn:schemas-microsoft-com:office:word" xmlns:w="http://schemas.openxmlformats.org/wordprocessingml/2006/main" xmlns:w14="http://schemas.microsoft.com/office/word/2010/wordml" xmlns:w15="http://schemas.microsoft.com/office/word/2012/wordml" xmlns:w16se="http://schemas.microsoft.com/office/word/2015/wordml/symex" xmlns:wpg="http://schemas.microsoft.com/office/word/2010/wordprocessingGroup" xmlns:wpi="http://schemas.microsoft.com/office/word/2010/wordprocessingInk" xmlns:wne="http://schemas.microsoft.com/office/word/2006/wordml" xmlns:wps="http://schemas.microsoft.com/office/word/2010/wordprocessingShape" mc:Ignorable="w14 w15 w16se wp14">
   <w:endnote w:type="separator" w:id="-1">
     <w:p>
       <w:pPr>
@@ -954,7 +1200,7 @@
 </file>
 
 <file path=word/footnotes.xml><?xml version="1.0" encoding="utf-8"?>
-<w:footnotes xmlns:wpc="http://schemas.microsoft.com/office/word/2010/wordprocessingCanvas" xmlns:mo="http://schemas.microsoft.com/office/mac/office/2008/main" xmlns:mc="http://schemas.openxmlformats.org/markup-compatibility/2006" xmlns:mv="urn:schemas-microsoft-com:mac:vml" xmlns:o="urn:schemas-microsoft-com:office:office" xmlns:r="http://schemas.openxmlformats.org/officeDocument/2006/relationships" xmlns:m="http://schemas.openxmlformats.org/officeDocument/2006/math" xmlns:v="urn:schemas-microsoft-com:vml" xmlns:wp14="http://schemas.microsoft.com/office/word/2010/wordprocessingDrawing" xmlns:wp="http://schemas.openxmlformats.org/drawingml/2006/wordprocessingDrawing" xmlns:w10="urn:schemas-microsoft-com:office:word" xmlns:w="http://schemas.openxmlformats.org/wordprocessingml/2006/main" xmlns:w14="http://schemas.microsoft.com/office/word/2010/wordml" xmlns:w15="http://schemas.microsoft.com/office/word/2012/wordml" xmlns:wpg="http://schemas.microsoft.com/office/word/2010/wordprocessingGroup" xmlns:wpi="http://schemas.microsoft.com/office/word/2010/wordprocessingInk" xmlns:wne="http://schemas.microsoft.com/office/word/2006/wordml" xmlns:wps="http://schemas.microsoft.com/office/word/2010/wordprocessingShape" mc:Ignorable="w14 w15 wp14">
+<w:footnotes xmlns:wpc="http://schemas.microsoft.com/office/word/2010/wordprocessingCanvas" xmlns:cx="http://schemas.microsoft.com/office/drawing/2014/chartex" xmlns:cx1="http://schemas.microsoft.com/office/drawing/2015/9/8/chartex" xmlns:cx2="http://schemas.microsoft.com/office/drawing/2015/10/21/chartex" xmlns:cx3="http://schemas.microsoft.com/office/drawing/2016/5/9/chartex" xmlns:cx4="http://schemas.microsoft.com/office/drawing/2016/5/10/chartex" xmlns:cx5="http://schemas.microsoft.com/office/drawing/2016/5/11/chartex" xmlns:cx6="http://schemas.microsoft.com/office/drawing/2016/5/12/chartex" xmlns:cx7="http://schemas.microsoft.com/office/drawing/2016/5/13/chartex" xmlns:cx8="http://schemas.microsoft.com/office/drawing/2016/5/14/chartex" xmlns:mc="http://schemas.openxmlformats.org/markup-compatibility/2006" xmlns:aink="http://schemas.microsoft.com/office/drawing/2016/ink" xmlns:o="urn:schemas-microsoft-com:office:office" xmlns:r="http://schemas.openxmlformats.org/officeDocument/2006/relationships" xmlns:m="http://schemas.openxmlformats.org/officeDocument/2006/math" xmlns:v="urn:schemas-microsoft-com:vml" xmlns:wp14="http://schemas.microsoft.com/office/word/2010/wordprocessingDrawing" xmlns:wp="http://schemas.openxmlformats.org/drawingml/2006/wordprocessingDrawing" xmlns:w10="urn:schemas-microsoft-com:office:word" xmlns:w="http://schemas.openxmlformats.org/wordprocessingml/2006/main" xmlns:w14="http://schemas.microsoft.com/office/word/2010/wordml" xmlns:w15="http://schemas.microsoft.com/office/word/2012/wordml" xmlns:w16se="http://schemas.microsoft.com/office/word/2015/wordml/symex" xmlns:wpg="http://schemas.microsoft.com/office/word/2010/wordprocessingGroup" xmlns:wpi="http://schemas.microsoft.com/office/word/2010/wordprocessingInk" xmlns:wne="http://schemas.microsoft.com/office/word/2006/wordml" xmlns:wps="http://schemas.microsoft.com/office/word/2010/wordprocessingShape" mc:Ignorable="w14 w15 w16se wp14">
   <w:footnote w:type="separator" w:id="-1">
     <w:p>
       <w:pPr>
@@ -979,7 +1225,7 @@
 </file>
 
 <file path=word/header1.xml><?xml version="1.0" encoding="utf-8"?>
-<w:hdr xmlns:wpc="http://schemas.microsoft.com/office/word/2010/wordprocessingCanvas" xmlns:mo="http://schemas.microsoft.com/office/mac/office/2008/main" xmlns:mc="http://schemas.openxmlformats.org/markup-compatibility/2006" xmlns:mv="urn:schemas-microsoft-com:mac:vml" xmlns:o="urn:schemas-microsoft-com:office:office" xmlns:r="http://schemas.openxmlformats.org/officeDocument/2006/relationships" xmlns:m="http://schemas.openxmlformats.org/officeDocument/2006/math" xmlns:v="urn:schemas-microsoft-com:vml" xmlns:wp14="http://schemas.microsoft.com/office/word/2010/wordprocessingDrawing" xmlns:wp="http://schemas.openxmlformats.org/drawingml/2006/wordprocessingDrawing" xmlns:w10="urn:schemas-microsoft-com:office:word" xmlns:w="http://schemas.openxmlformats.org/wordprocessingml/2006/main" xmlns:w14="http://schemas.microsoft.com/office/word/2010/wordml" xmlns:w15="http://schemas.microsoft.com/office/word/2012/wordml" xmlns:wpg="http://schemas.microsoft.com/office/word/2010/wordprocessingGroup" xmlns:wpi="http://schemas.microsoft.com/office/word/2010/wordprocessingInk" xmlns:wne="http://schemas.microsoft.com/office/word/2006/wordml" xmlns:wps="http://schemas.microsoft.com/office/word/2010/wordprocessingShape" mc:Ignorable="w14 w15 wp14">
+<w:hdr xmlns:wpc="http://schemas.microsoft.com/office/word/2010/wordprocessingCanvas" xmlns:cx="http://schemas.microsoft.com/office/drawing/2014/chartex" xmlns:cx1="http://schemas.microsoft.com/office/drawing/2015/9/8/chartex" xmlns:cx2="http://schemas.microsoft.com/office/drawing/2015/10/21/chartex" xmlns:cx3="http://schemas.microsoft.com/office/drawing/2016/5/9/chartex" xmlns:cx4="http://schemas.microsoft.com/office/drawing/2016/5/10/chartex" xmlns:cx5="http://schemas.microsoft.com/office/drawing/2016/5/11/chartex" xmlns:cx6="http://schemas.microsoft.com/office/drawing/2016/5/12/chartex" xmlns:cx7="http://schemas.microsoft.com/office/drawing/2016/5/13/chartex" xmlns:cx8="http://schemas.microsoft.com/office/drawing/2016/5/14/chartex" xmlns:mc="http://schemas.openxmlformats.org/markup-compatibility/2006" xmlns:aink="http://schemas.microsoft.com/office/drawing/2016/ink" xmlns:o="urn:schemas-microsoft-com:office:office" xmlns:r="http://schemas.openxmlformats.org/officeDocument/2006/relationships" xmlns:m="http://schemas.openxmlformats.org/officeDocument/2006/math" xmlns:v="urn:schemas-microsoft-com:vml" xmlns:wp14="http://schemas.microsoft.com/office/word/2010/wordprocessingDrawing" xmlns:wp="http://schemas.openxmlformats.org/drawingml/2006/wordprocessingDrawing" xmlns:w10="urn:schemas-microsoft-com:office:word" xmlns:w="http://schemas.openxmlformats.org/wordprocessingml/2006/main" xmlns:w14="http://schemas.microsoft.com/office/word/2010/wordml" xmlns:w15="http://schemas.microsoft.com/office/word/2012/wordml" xmlns:w16se="http://schemas.microsoft.com/office/word/2015/wordml/symex" xmlns:wpg="http://schemas.microsoft.com/office/word/2010/wordprocessingGroup" xmlns:wpi="http://schemas.microsoft.com/office/word/2010/wordprocessingInk" xmlns:wne="http://schemas.microsoft.com/office/word/2006/wordml" xmlns:wps="http://schemas.microsoft.com/office/word/2010/wordprocessingShape" mc:Ignorable="w14 w15 w16se wp14">
   <w:p>
     <w:pPr>
       <w:pStyle w:val="Header"/>
@@ -997,8 +1243,8 @@
 </file>
 
 <file path=word/numbering.xml><?xml version="1.0" encoding="utf-8"?>
-<w:numbering xmlns:wpc="http://schemas.microsoft.com/office/word/2010/wordprocessingCanvas" xmlns:mo="http://schemas.microsoft.com/office/mac/office/2008/main" xmlns:mc="http://schemas.openxmlformats.org/markup-compatibility/2006" xmlns:mv="urn:schemas-microsoft-com:mac:vml" xmlns:o="urn:schemas-microsoft-com:office:office" xmlns:r="http://schemas.openxmlformats.org/officeDocument/2006/relationships" xmlns:m="http://schemas.openxmlformats.org/officeDocument/2006/math" xmlns:v="urn:schemas-microsoft-com:vml" xmlns:wp14="http://schemas.microsoft.com/office/word/2010/wordprocessingDrawing" xmlns:wp="http://schemas.openxmlformats.org/drawingml/2006/wordprocessingDrawing" xmlns:w10="urn:schemas-microsoft-com:office:word" xmlns:w="http://schemas.openxmlformats.org/wordprocessingml/2006/main" xmlns:w14="http://schemas.microsoft.com/office/word/2010/wordml" xmlns:w15="http://schemas.microsoft.com/office/word/2012/wordml" xmlns:wpg="http://schemas.microsoft.com/office/word/2010/wordprocessingGroup" xmlns:wpi="http://schemas.microsoft.com/office/word/2010/wordprocessingInk" xmlns:wne="http://schemas.microsoft.com/office/word/2006/wordml" xmlns:wps="http://schemas.microsoft.com/office/word/2010/wordprocessingShape" mc:Ignorable="w14 w15 wp14">
-  <w:abstractNum w:abstractNumId="0">
+<w:numbering xmlns:wpc="http://schemas.microsoft.com/office/word/2010/wordprocessingCanvas" xmlns:cx="http://schemas.microsoft.com/office/drawing/2014/chartex" xmlns:cx1="http://schemas.microsoft.com/office/drawing/2015/9/8/chartex" xmlns:cx2="http://schemas.microsoft.com/office/drawing/2015/10/21/chartex" xmlns:cx3="http://schemas.microsoft.com/office/drawing/2016/5/9/chartex" xmlns:cx4="http://schemas.microsoft.com/office/drawing/2016/5/10/chartex" xmlns:cx5="http://schemas.microsoft.com/office/drawing/2016/5/11/chartex" xmlns:cx6="http://schemas.microsoft.com/office/drawing/2016/5/12/chartex" xmlns:cx7="http://schemas.microsoft.com/office/drawing/2016/5/13/chartex" xmlns:cx8="http://schemas.microsoft.com/office/drawing/2016/5/14/chartex" xmlns:mc="http://schemas.openxmlformats.org/markup-compatibility/2006" xmlns:aink="http://schemas.microsoft.com/office/drawing/2016/ink" xmlns:o="urn:schemas-microsoft-com:office:office" xmlns:r="http://schemas.openxmlformats.org/officeDocument/2006/relationships" xmlns:m="http://schemas.openxmlformats.org/officeDocument/2006/math" xmlns:v="urn:schemas-microsoft-com:vml" xmlns:wp14="http://schemas.microsoft.com/office/word/2010/wordprocessingDrawing" xmlns:wp="http://schemas.openxmlformats.org/drawingml/2006/wordprocessingDrawing" xmlns:w10="urn:schemas-microsoft-com:office:word" xmlns:w="http://schemas.openxmlformats.org/wordprocessingml/2006/main" xmlns:w14="http://schemas.microsoft.com/office/word/2010/wordml" xmlns:w15="http://schemas.microsoft.com/office/word/2012/wordml" xmlns:w16se="http://schemas.microsoft.com/office/word/2015/wordml/symex" xmlns:wpg="http://schemas.microsoft.com/office/word/2010/wordprocessingGroup" xmlns:wpi="http://schemas.microsoft.com/office/word/2010/wordprocessingInk" xmlns:wne="http://schemas.microsoft.com/office/word/2006/wordml" xmlns:wps="http://schemas.microsoft.com/office/word/2010/wordprocessingShape" mc:Ignorable="w14 w15 w16se wp14">
+  <w:abstractNum w:abstractNumId="0" w15:restartNumberingAfterBreak="0">
     <w:nsid w:val="FFFFFFFB"/>
     <w:multiLevelType w:val="multilevel"/>
     <w:tmpl w:val="DA04720C"/>
@@ -1075,93 +1321,7 @@
       <w:lvlJc w:val="left"/>
     </w:lvl>
   </w:abstractNum>
-  <w:abstractNum w:abstractNumId="1">
-    <w:nsid w:val="100A0769"/>
-    <w:multiLevelType w:val="hybridMultilevel"/>
-    <w:tmpl w:val="D9203102"/>
-    <w:lvl w:ilvl="0" w:tplc="6FB0392C">
-      <w:start w:val="1"/>
-      <w:numFmt w:val="decimal"/>
-      <w:lvlText w:val="%1."/>
-      <w:lvlJc w:val="left"/>
-      <w:pPr>
-        <w:ind w:left="720" w:hanging="360"/>
-      </w:pPr>
-    </w:lvl>
-    <w:lvl w:ilvl="1" w:tplc="A5B47AA4">
-      <w:start w:val="1"/>
-      <w:numFmt w:val="lowerLetter"/>
-      <w:lvlText w:val="%2."/>
-      <w:lvlJc w:val="left"/>
-      <w:pPr>
-        <w:ind w:left="1440" w:hanging="360"/>
-      </w:pPr>
-    </w:lvl>
-    <w:lvl w:ilvl="2" w:tplc="515A5AE8">
-      <w:start w:val="1"/>
-      <w:numFmt w:val="lowerRoman"/>
-      <w:lvlText w:val="%3."/>
-      <w:lvlJc w:val="right"/>
-      <w:pPr>
-        <w:ind w:left="2160" w:hanging="180"/>
-      </w:pPr>
-    </w:lvl>
-    <w:lvl w:ilvl="3" w:tplc="CE8A20F2">
-      <w:start w:val="1"/>
-      <w:numFmt w:val="decimal"/>
-      <w:lvlText w:val="%4."/>
-      <w:lvlJc w:val="left"/>
-      <w:pPr>
-        <w:ind w:left="2880" w:hanging="360"/>
-      </w:pPr>
-    </w:lvl>
-    <w:lvl w:ilvl="4" w:tplc="539CF9BE">
-      <w:start w:val="1"/>
-      <w:numFmt w:val="lowerLetter"/>
-      <w:lvlText w:val="%5."/>
-      <w:lvlJc w:val="left"/>
-      <w:pPr>
-        <w:ind w:left="3600" w:hanging="360"/>
-      </w:pPr>
-    </w:lvl>
-    <w:lvl w:ilvl="5" w:tplc="9560160C">
-      <w:start w:val="1"/>
-      <w:numFmt w:val="lowerRoman"/>
-      <w:lvlText w:val="%6."/>
-      <w:lvlJc w:val="right"/>
-      <w:pPr>
-        <w:ind w:left="4320" w:hanging="180"/>
-      </w:pPr>
-    </w:lvl>
-    <w:lvl w:ilvl="6" w:tplc="27E25BAE">
-      <w:start w:val="1"/>
-      <w:numFmt w:val="decimal"/>
-      <w:lvlText w:val="%7."/>
-      <w:lvlJc w:val="left"/>
-      <w:pPr>
-        <w:ind w:left="5040" w:hanging="360"/>
-      </w:pPr>
-    </w:lvl>
-    <w:lvl w:ilvl="7" w:tplc="8FEAA25E">
-      <w:start w:val="1"/>
-      <w:numFmt w:val="lowerLetter"/>
-      <w:lvlText w:val="%8."/>
-      <w:lvlJc w:val="left"/>
-      <w:pPr>
-        <w:ind w:left="5760" w:hanging="360"/>
-      </w:pPr>
-    </w:lvl>
-    <w:lvl w:ilvl="8" w:tplc="84E6F434">
-      <w:start w:val="1"/>
-      <w:numFmt w:val="lowerRoman"/>
-      <w:lvlText w:val="%9."/>
-      <w:lvlJc w:val="right"/>
-      <w:pPr>
-        <w:ind w:left="6480" w:hanging="180"/>
-      </w:pPr>
-    </w:lvl>
-  </w:abstractNum>
-  <w:abstractNum w:abstractNumId="2">
+  <w:abstractNum w:abstractNumId="1" w15:restartNumberingAfterBreak="0">
     <w:nsid w:val="173925F1"/>
     <w:multiLevelType w:val="hybridMultilevel"/>
     <w:tmpl w:val="22BAA880"/>
@@ -1277,7 +1437,7 @@
       </w:pPr>
     </w:lvl>
   </w:abstractNum>
-  <w:abstractNum w:abstractNumId="3">
+  <w:abstractNum w:abstractNumId="2" w15:restartNumberingAfterBreak="0">
     <w:nsid w:val="22566E30"/>
     <w:multiLevelType w:val="hybridMultilevel"/>
     <w:tmpl w:val="725A87FA"/>
@@ -1390,7 +1550,93 @@
       </w:rPr>
     </w:lvl>
   </w:abstractNum>
-  <w:abstractNum w:abstractNumId="4">
+  <w:abstractNum w:abstractNumId="3" w15:restartNumberingAfterBreak="0">
+    <w:nsid w:val="4E805246"/>
+    <w:multiLevelType w:val="hybridMultilevel"/>
+    <w:tmpl w:val="20EC59CE"/>
+    <w:lvl w:ilvl="0" w:tplc="9F1684C4">
+      <w:start w:val="1"/>
+      <w:numFmt w:val="decimal"/>
+      <w:lvlText w:val="%1."/>
+      <w:lvlJc w:val="left"/>
+      <w:pPr>
+        <w:ind w:left="720" w:hanging="360"/>
+      </w:pPr>
+    </w:lvl>
+    <w:lvl w:ilvl="1" w:tplc="B80C367A">
+      <w:start w:val="1"/>
+      <w:numFmt w:val="lowerLetter"/>
+      <w:lvlText w:val="%2."/>
+      <w:lvlJc w:val="left"/>
+      <w:pPr>
+        <w:ind w:left="1440" w:hanging="360"/>
+      </w:pPr>
+    </w:lvl>
+    <w:lvl w:ilvl="2" w:tplc="6C0A5562">
+      <w:start w:val="1"/>
+      <w:numFmt w:val="lowerRoman"/>
+      <w:lvlText w:val="%3."/>
+      <w:lvlJc w:val="right"/>
+      <w:pPr>
+        <w:ind w:left="2160" w:hanging="180"/>
+      </w:pPr>
+    </w:lvl>
+    <w:lvl w:ilvl="3" w:tplc="F6DE48AE">
+      <w:start w:val="1"/>
+      <w:numFmt w:val="decimal"/>
+      <w:lvlText w:val="%4."/>
+      <w:lvlJc w:val="left"/>
+      <w:pPr>
+        <w:ind w:left="2880" w:hanging="360"/>
+      </w:pPr>
+    </w:lvl>
+    <w:lvl w:ilvl="4" w:tplc="BADC2968">
+      <w:start w:val="1"/>
+      <w:numFmt w:val="lowerLetter"/>
+      <w:lvlText w:val="%5."/>
+      <w:lvlJc w:val="left"/>
+      <w:pPr>
+        <w:ind w:left="3600" w:hanging="360"/>
+      </w:pPr>
+    </w:lvl>
+    <w:lvl w:ilvl="5" w:tplc="FB76A29A">
+      <w:start w:val="1"/>
+      <w:numFmt w:val="lowerRoman"/>
+      <w:lvlText w:val="%6."/>
+      <w:lvlJc w:val="right"/>
+      <w:pPr>
+        <w:ind w:left="4320" w:hanging="180"/>
+      </w:pPr>
+    </w:lvl>
+    <w:lvl w:ilvl="6" w:tplc="74D21958">
+      <w:start w:val="1"/>
+      <w:numFmt w:val="decimal"/>
+      <w:lvlText w:val="%7."/>
+      <w:lvlJc w:val="left"/>
+      <w:pPr>
+        <w:ind w:left="5040" w:hanging="360"/>
+      </w:pPr>
+    </w:lvl>
+    <w:lvl w:ilvl="7" w:tplc="9DAC765A">
+      <w:start w:val="1"/>
+      <w:numFmt w:val="lowerLetter"/>
+      <w:lvlText w:val="%8."/>
+      <w:lvlJc w:val="left"/>
+      <w:pPr>
+        <w:ind w:left="5760" w:hanging="360"/>
+      </w:pPr>
+    </w:lvl>
+    <w:lvl w:ilvl="8" w:tplc="D54AF560">
+      <w:start w:val="1"/>
+      <w:numFmt w:val="lowerRoman"/>
+      <w:lvlText w:val="%9."/>
+      <w:lvlJc w:val="right"/>
+      <w:pPr>
+        <w:ind w:left="6480" w:hanging="180"/>
+      </w:pPr>
+    </w:lvl>
+  </w:abstractNum>
+  <w:abstractNum w:abstractNumId="4" w15:restartNumberingAfterBreak="0">
     <w:nsid w:val="72AC7183"/>
     <w:multiLevelType w:val="hybridMultilevel"/>
     <w:tmpl w:val="C72A4D4C"/>
@@ -1481,25 +1727,25 @@
     </w:lvl>
   </w:abstractNum>
   <w:num w:numId="1">
-    <w:abstractNumId w:val="1"/>
+    <w:abstractNumId w:val="3"/>
   </w:num>
   <w:num w:numId="2">
     <w:abstractNumId w:val="0"/>
   </w:num>
   <w:num w:numId="3">
-    <w:abstractNumId w:val="2"/>
+    <w:abstractNumId w:val="1"/>
   </w:num>
   <w:num w:numId="4">
     <w:abstractNumId w:val="4"/>
   </w:num>
   <w:num w:numId="5">
-    <w:abstractNumId w:val="3"/>
+    <w:abstractNumId w:val="2"/>
   </w:num>
 </w:numbering>
 </file>
 
 <file path=word/styles.xml><?xml version="1.0" encoding="utf-8"?>
-<w:styles xmlns:mc="http://schemas.openxmlformats.org/markup-compatibility/2006" xmlns:r="http://schemas.openxmlformats.org/officeDocument/2006/relationships" xmlns:w="http://schemas.openxmlformats.org/wordprocessingml/2006/main" xmlns:w14="http://schemas.microsoft.com/office/word/2010/wordml" xmlns:w15="http://schemas.microsoft.com/office/word/2012/wordml" mc:Ignorable="w14 w15">
+<w:styles xmlns:mc="http://schemas.openxmlformats.org/markup-compatibility/2006" xmlns:r="http://schemas.openxmlformats.org/officeDocument/2006/relationships" xmlns:w="http://schemas.openxmlformats.org/wordprocessingml/2006/main" xmlns:w14="http://schemas.microsoft.com/office/word/2010/wordml" xmlns:w15="http://schemas.microsoft.com/office/word/2012/wordml" xmlns:w16se="http://schemas.microsoft.com/office/word/2015/wordml/symex" mc:Ignorable="w14 w15 w16se">
   <w:docDefaults>
     <w:rPrDefault>
       <w:rPr>
@@ -1515,7 +1761,7 @@
       </w:pPr>
     </w:pPrDefault>
   </w:docDefaults>
-  <w:latentStyles w:defLockedState="0" w:defUIPriority="99" w:defSemiHidden="0" w:defUnhideWhenUsed="0" w:defQFormat="0" w:count="381">
+  <w:latentStyles w:defLockedState="0" w:defUIPriority="99" w:defSemiHidden="0" w:defUnhideWhenUsed="0" w:defQFormat="0" w:count="374">
     <w:lsdException w:name="Normal" w:uiPriority="0" w:qFormat="1"/>
     <w:lsdException w:name="heading 1" w:uiPriority="0" w:qFormat="1"/>
     <w:lsdException w:name="heading 2" w:semiHidden="1" w:uiPriority="0" w:unhideWhenUsed="1" w:qFormat="1"/>
@@ -1888,6 +2134,8 @@
     <w:lsdException w:name="List Table 6 Colorful Accent 6" w:uiPriority="51"/>
     <w:lsdException w:name="List Table 7 Colorful Accent 6" w:uiPriority="52"/>
     <w:lsdException w:name="Mention" w:semiHidden="1" w:unhideWhenUsed="1"/>
+    <w:lsdException w:name="Smart Hyperlink" w:semiHidden="1" w:unhideWhenUsed="1"/>
+    <w:lsdException w:name="Hashtag" w:semiHidden="1" w:unhideWhenUsed="1"/>
   </w:latentStyles>
   <w:style w:type="paragraph" w:default="1" w:styleId="Normal">
     <w:name w:val="Normal"/>
@@ -2257,7 +2505,6 @@
       <w:szCs w:val="20"/>
     </w:rPr>
     <w:tblPr>
-      <w:tblInd w:w="0" w:type="dxa"/>
       <w:tblBorders>
         <w:top w:val="single" w:sz="4" w:space="0" w:color="auto"/>
         <w:left w:val="single" w:sz="4" w:space="0" w:color="auto"/>
@@ -2266,12 +2513,6 @@
         <w:insideH w:val="single" w:sz="4" w:space="0" w:color="auto"/>
         <w:insideV w:val="single" w:sz="4" w:space="0" w:color="auto"/>
       </w:tblBorders>
-      <w:tblCellMar>
-        <w:top w:w="0" w:type="dxa"/>
-        <w:left w:w="108" w:type="dxa"/>
-        <w:bottom w:w="0" w:type="dxa"/>
-        <w:right w:w="108" w:type="dxa"/>
-      </w:tblCellMar>
     </w:tblPr>
   </w:style>
   <w:style w:type="paragraph" w:styleId="Header">

</xml_diff>